<commit_message>
write up more stuff
</commit_message>
<xml_diff>
--- a/Documents/Fuzzy Logic - Student Management System Presentation Document.docx
+++ b/Documents/Fuzzy Logic - Student Management System Presentation Document.docx
@@ -706,6 +706,8 @@
                 <w:szCs w:val="24"/>
               </w:rPr>
             </w:pPr>
+            <w:bookmarkStart w:id="0" w:name="_GoBack"/>
+            <w:proofErr w:type="spellStart"/>
             <w:r>
               <w:rPr>
                 <w:sz w:val="24"/>
@@ -713,13 +715,8 @@
               </w:rPr>
               <w:t>ufjufh</w:t>
             </w:r>
-            <w:r>
-              <w:rPr>
-                <w:sz w:val="24"/>
-                <w:szCs w:val="24"/>
-              </w:rPr>
-              <w:tab/>
-            </w:r>
+            <w:bookmarkEnd w:id="0"/>
+            <w:proofErr w:type="spellEnd"/>
           </w:p>
         </w:tc>
       </w:tr>
@@ -1187,31 +1184,7 @@
                 <w:szCs w:val="24"/>
                 <w:u w:val="single"/>
               </w:rPr>
-              <w:t>2</w:t>
-            </w:r>
-            <w:r>
-              <w:rPr>
-                <w:sz w:val="24"/>
-                <w:szCs w:val="24"/>
-                <w:u w:val="single"/>
-              </w:rPr>
-              <w:t xml:space="preserve"> (2019</w:t>
-            </w:r>
-            <w:r>
-              <w:rPr>
-                <w:sz w:val="24"/>
-                <w:szCs w:val="24"/>
-                <w:u w:val="single"/>
-              </w:rPr>
-              <w:t>; not registered</w:t>
-            </w:r>
-            <w:r>
-              <w:rPr>
-                <w:sz w:val="24"/>
-                <w:szCs w:val="24"/>
-                <w:u w:val="single"/>
-              </w:rPr>
-              <w:t>)</w:t>
+              <w:t>2 (2019; not registered)</w:t>
             </w:r>
           </w:p>
         </w:tc>
@@ -1394,31 +1367,7 @@
                 <w:szCs w:val="24"/>
                 <w:u w:val="single"/>
               </w:rPr>
-              <w:t>3</w:t>
-            </w:r>
-            <w:r>
-              <w:rPr>
-                <w:sz w:val="24"/>
-                <w:szCs w:val="24"/>
-                <w:u w:val="single"/>
-              </w:rPr>
-              <w:t xml:space="preserve"> (201</w:t>
-            </w:r>
-            <w:r>
-              <w:rPr>
-                <w:sz w:val="24"/>
-                <w:szCs w:val="24"/>
-                <w:u w:val="single"/>
-              </w:rPr>
-              <w:t>7</w:t>
-            </w:r>
-            <w:r>
-              <w:rPr>
-                <w:sz w:val="24"/>
-                <w:szCs w:val="24"/>
-                <w:u w:val="single"/>
-              </w:rPr>
-              <w:t>)</w:t>
+              <w:t>3 (2017)</w:t>
             </w:r>
           </w:p>
         </w:tc>
@@ -1761,8 +1710,6 @@
           <w:docGrid w:linePitch="360"/>
         </w:sectPr>
       </w:pPr>
-      <w:bookmarkStart w:id="0" w:name="_GoBack"/>
-      <w:bookmarkEnd w:id="0"/>
     </w:p>
     <w:p>
       <w:pPr>
@@ -2271,7 +2218,25 @@
           <w:sz w:val="24"/>
           <w:szCs w:val="24"/>
         </w:rPr>
-        <w:t>WHERE StudentNumber = @</w:t>
+        <w:t xml:space="preserve">WHERE </w:t>
+      </w:r>
+      <w:proofErr w:type="spellStart"/>
+      <w:r>
+        <w:rPr>
+          <w:color w:val="FF0000"/>
+          <w:sz w:val="24"/>
+          <w:szCs w:val="24"/>
+        </w:rPr>
+        <w:t>StudentNumber</w:t>
+      </w:r>
+      <w:proofErr w:type="spellEnd"/>
+      <w:r>
+        <w:rPr>
+          <w:color w:val="FF0000"/>
+          <w:sz w:val="24"/>
+          <w:szCs w:val="24"/>
+        </w:rPr>
+        <w:t xml:space="preserve"> = @</w:t>
       </w:r>
       <w:proofErr w:type="spellStart"/>
       <w:r>
@@ -2631,14 +2596,7 @@
           <w:color w:val="FF0000"/>
           <w:lang w:val="en-US"/>
         </w:rPr>
-        <w:t xml:space="preserve">  </w:t>
-      </w:r>
-      <w:r>
-        <w:rPr>
-          <w:color w:val="FF0000"/>
-          <w:lang w:val="en-US"/>
-        </w:rPr>
-        <w:t>FROM</w:t>
+        <w:t xml:space="preserve">  FROM</w:t>
       </w:r>
       <w:proofErr w:type="gramEnd"/>
       <w:r>
@@ -2646,21 +2604,7 @@
           <w:color w:val="FF0000"/>
           <w:lang w:val="en-US"/>
         </w:rPr>
-        <w:t xml:space="preserve"> STUDENT</w:t>
-      </w:r>
-      <w:r>
-        <w:rPr>
-          <w:color w:val="FF0000"/>
-          <w:lang w:val="en-US"/>
-        </w:rPr>
-        <w:t xml:space="preserve"> </w:t>
-      </w:r>
-      <w:r>
-        <w:rPr>
-          <w:color w:val="FF0000"/>
-          <w:lang w:val="en-US"/>
-        </w:rPr>
-        <w:t>WHERE  (StudentNumber = @StudentNumber)</w:t>
+        <w:t xml:space="preserve"> STUDENT WHERE  (StudentNumber = @StudentNumber)</w:t>
       </w:r>
     </w:p>
     <w:p>
@@ -2744,7 +2688,23 @@
           <w:color w:val="FF0000"/>
           <w:lang w:val="en-US"/>
         </w:rPr>
-        <w:t xml:space="preserve">SELECT        ModuleCode, Name, </w:t>
+        <w:t xml:space="preserve">SELECT        </w:t>
+      </w:r>
+      <w:proofErr w:type="spellStart"/>
+      <w:r>
+        <w:rPr>
+          <w:color w:val="FF0000"/>
+          <w:lang w:val="en-US"/>
+        </w:rPr>
+        <w:t>ModuleCode</w:t>
+      </w:r>
+      <w:proofErr w:type="spellEnd"/>
+      <w:r>
+        <w:rPr>
+          <w:color w:val="FF0000"/>
+          <w:lang w:val="en-US"/>
+        </w:rPr>
+        <w:t xml:space="preserve">, Name, </w:t>
       </w:r>
       <w:proofErr w:type="spellStart"/>
       <w:r>
@@ -3010,7 +2970,23 @@
           <w:color w:val="FF0000"/>
           <w:lang w:val="en-US"/>
         </w:rPr>
-        <w:t xml:space="preserve">SELECT        ModuleCode, Name, </w:t>
+        <w:t xml:space="preserve">SELECT        </w:t>
+      </w:r>
+      <w:proofErr w:type="spellStart"/>
+      <w:r>
+        <w:rPr>
+          <w:color w:val="FF0000"/>
+          <w:lang w:val="en-US"/>
+        </w:rPr>
+        <w:t>ModuleCode</w:t>
+      </w:r>
+      <w:proofErr w:type="spellEnd"/>
+      <w:r>
+        <w:rPr>
+          <w:color w:val="FF0000"/>
+          <w:lang w:val="en-US"/>
+        </w:rPr>
+        <w:t xml:space="preserve">, Name, </w:t>
       </w:r>
       <w:proofErr w:type="spellStart"/>
       <w:r>
@@ -3270,7 +3246,23 @@
           <w:color w:val="FF0000"/>
           <w:lang w:val="en-US"/>
         </w:rPr>
-        <w:t xml:space="preserve">SELECT        ModuleCode, Name, </w:t>
+        <w:t xml:space="preserve">SELECT        </w:t>
+      </w:r>
+      <w:proofErr w:type="spellStart"/>
+      <w:r>
+        <w:rPr>
+          <w:color w:val="FF0000"/>
+          <w:lang w:val="en-US"/>
+        </w:rPr>
+        <w:t>ModuleCode</w:t>
+      </w:r>
+      <w:proofErr w:type="spellEnd"/>
+      <w:r>
+        <w:rPr>
+          <w:color w:val="FF0000"/>
+          <w:lang w:val="en-US"/>
+        </w:rPr>
+        <w:t xml:space="preserve">, Name, </w:t>
       </w:r>
       <w:proofErr w:type="spellStart"/>
       <w:r>

</xml_diff>

<commit_message>
working on doc and made changes to login
</commit_message>
<xml_diff>
--- a/Documents/Fuzzy Logic - Student Management System Presentation Document.docx
+++ b/Documents/Fuzzy Logic - Student Management System Presentation Document.docx
@@ -429,18 +429,19 @@
     <w:tbl>
       <w:tblPr>
         <w:tblStyle w:val="TableGrid"/>
-        <w:tblW w:w="0" w:type="auto"/>
+        <w:tblW w:w="10207" w:type="dxa"/>
+        <w:tblInd w:w="-431" w:type="dxa"/>
         <w:tblLook w:val="04A0" w:firstRow="1" w:lastRow="0" w:firstColumn="1" w:lastColumn="0" w:noHBand="0" w:noVBand="1"/>
       </w:tblPr>
       <w:tblGrid>
-        <w:gridCol w:w="4508"/>
-        <w:gridCol w:w="2254"/>
-        <w:gridCol w:w="2254"/>
+        <w:gridCol w:w="4679"/>
+        <w:gridCol w:w="2514"/>
+        <w:gridCol w:w="3014"/>
       </w:tblGrid>
       <w:tr>
         <w:tc>
           <w:tcPr>
-            <w:tcW w:w="4508" w:type="dxa"/>
+            <w:tcW w:w="4679" w:type="dxa"/>
           </w:tcPr>
           <w:p>
             <w:pPr>
@@ -460,7 +461,7 @@
         </w:tc>
         <w:tc>
           <w:tcPr>
-            <w:tcW w:w="4508" w:type="dxa"/>
+            <w:tcW w:w="5528" w:type="dxa"/>
             <w:gridSpan w:val="2"/>
           </w:tcPr>
           <w:p>
@@ -483,7 +484,7 @@
       <w:tr>
         <w:tc>
           <w:tcPr>
-            <w:tcW w:w="4508" w:type="dxa"/>
+            <w:tcW w:w="4679" w:type="dxa"/>
           </w:tcPr>
           <w:p>
             <w:pPr>
@@ -503,7 +504,7 @@
         </w:tc>
         <w:tc>
           <w:tcPr>
-            <w:tcW w:w="4508" w:type="dxa"/>
+            <w:tcW w:w="5528" w:type="dxa"/>
             <w:gridSpan w:val="2"/>
           </w:tcPr>
           <w:p>
@@ -530,13 +531,31 @@
                 <w:szCs w:val="24"/>
               </w:rPr>
             </w:pPr>
-            <w:r>
-              <w:rPr>
-                <w:sz w:val="24"/>
-                <w:szCs w:val="24"/>
-              </w:rPr>
-              <w:t>Luqmaan Haffejee</w:t>
-            </w:r>
+            <w:proofErr w:type="spellStart"/>
+            <w:r>
+              <w:rPr>
+                <w:sz w:val="24"/>
+                <w:szCs w:val="24"/>
+              </w:rPr>
+              <w:t>Luqmaan</w:t>
+            </w:r>
+            <w:proofErr w:type="spellEnd"/>
+            <w:r>
+              <w:rPr>
+                <w:sz w:val="24"/>
+                <w:szCs w:val="24"/>
+              </w:rPr>
+              <w:t xml:space="preserve"> </w:t>
+            </w:r>
+            <w:proofErr w:type="spellStart"/>
+            <w:r>
+              <w:rPr>
+                <w:sz w:val="24"/>
+                <w:szCs w:val="24"/>
+              </w:rPr>
+              <w:t>Haffejee</w:t>
+            </w:r>
+            <w:proofErr w:type="spellEnd"/>
           </w:p>
           <w:p>
             <w:pPr>
@@ -545,12 +564,21 @@
                 <w:szCs w:val="24"/>
               </w:rPr>
             </w:pPr>
-            <w:r>
-              <w:rPr>
-                <w:sz w:val="24"/>
-                <w:szCs w:val="24"/>
-              </w:rPr>
-              <w:t>Azhar Mohamed</w:t>
+            <w:proofErr w:type="spellStart"/>
+            <w:r>
+              <w:rPr>
+                <w:sz w:val="24"/>
+                <w:szCs w:val="24"/>
+              </w:rPr>
+              <w:t>Azhar</w:t>
+            </w:r>
+            <w:proofErr w:type="spellEnd"/>
+            <w:r>
+              <w:rPr>
+                <w:sz w:val="24"/>
+                <w:szCs w:val="24"/>
+              </w:rPr>
+              <w:t xml:space="preserve"> Mohamed</w:t>
             </w:r>
           </w:p>
           <w:p>
@@ -565,7 +593,23 @@
                 <w:sz w:val="24"/>
                 <w:szCs w:val="24"/>
               </w:rPr>
-              <w:t>Ahmad Jawaad Shah</w:t>
+              <w:t xml:space="preserve">Ahmad </w:t>
+            </w:r>
+            <w:proofErr w:type="spellStart"/>
+            <w:r>
+              <w:rPr>
+                <w:sz w:val="24"/>
+                <w:szCs w:val="24"/>
+              </w:rPr>
+              <w:t>Jawaad</w:t>
+            </w:r>
+            <w:proofErr w:type="spellEnd"/>
+            <w:r>
+              <w:rPr>
+                <w:sz w:val="24"/>
+                <w:szCs w:val="24"/>
+              </w:rPr>
+              <w:t xml:space="preserve"> Shah</w:t>
             </w:r>
           </w:p>
         </w:tc>
@@ -573,7 +617,7 @@
       <w:tr>
         <w:tc>
           <w:tcPr>
-            <w:tcW w:w="9016" w:type="dxa"/>
+            <w:tcW w:w="10207" w:type="dxa"/>
             <w:gridSpan w:val="3"/>
           </w:tcPr>
           <w:p>
@@ -594,7 +638,7 @@
         </w:trPr>
         <w:tc>
           <w:tcPr>
-            <w:tcW w:w="4508" w:type="dxa"/>
+            <w:tcW w:w="4679" w:type="dxa"/>
             <w:vMerge w:val="restart"/>
           </w:tcPr>
           <w:p>
@@ -615,7 +659,7 @@
         </w:tc>
         <w:tc>
           <w:tcPr>
-            <w:tcW w:w="2254" w:type="dxa"/>
+            <w:tcW w:w="2514" w:type="dxa"/>
           </w:tcPr>
           <w:p>
             <w:pPr>
@@ -635,7 +679,7 @@
         </w:tc>
         <w:tc>
           <w:tcPr>
-            <w:tcW w:w="2254" w:type="dxa"/>
+            <w:tcW w:w="3014" w:type="dxa"/>
           </w:tcPr>
           <w:p>
             <w:pPr>
@@ -660,7 +704,7 @@
         </w:trPr>
         <w:tc>
           <w:tcPr>
-            <w:tcW w:w="4508" w:type="dxa"/>
+            <w:tcW w:w="4679" w:type="dxa"/>
             <w:vMerge/>
           </w:tcPr>
           <w:p>
@@ -674,7 +718,7 @@
         </w:tc>
         <w:tc>
           <w:tcPr>
-            <w:tcW w:w="2254" w:type="dxa"/>
+            <w:tcW w:w="2514" w:type="dxa"/>
           </w:tcPr>
           <w:p>
             <w:pPr>
@@ -694,7 +738,7 @@
         </w:tc>
         <w:tc>
           <w:tcPr>
-            <w:tcW w:w="2254" w:type="dxa"/>
+            <w:tcW w:w="3014" w:type="dxa"/>
           </w:tcPr>
           <w:p>
             <w:pPr>
@@ -722,7 +766,7 @@
         </w:trPr>
         <w:tc>
           <w:tcPr>
-            <w:tcW w:w="9016" w:type="dxa"/>
+            <w:tcW w:w="10207" w:type="dxa"/>
             <w:gridSpan w:val="3"/>
           </w:tcPr>
           <w:p>
@@ -744,7 +788,7 @@
         </w:trPr>
         <w:tc>
           <w:tcPr>
-            <w:tcW w:w="4508" w:type="dxa"/>
+            <w:tcW w:w="4679" w:type="dxa"/>
             <w:vMerge w:val="restart"/>
           </w:tcPr>
           <w:p>
@@ -783,7 +827,13 @@
               <w:t>other</w:t>
             </w:r>
             <w:r>
-              <w:t xml:space="preserve"> users, their username (Student/Admin Name) and password can be obtained from the Student and Admin tables</w:t>
+              <w:t xml:space="preserve"> users, their username (Student/Admin</w:t>
+            </w:r>
+            <w:r>
+              <w:t xml:space="preserve"> number</w:t>
+            </w:r>
+            <w:r>
+              <w:t>) and password can be obtained from the Student and Admin tables</w:t>
             </w:r>
             <w:r>
               <w:t>.</w:t>
@@ -792,7 +842,7 @@
         </w:tc>
         <w:tc>
           <w:tcPr>
-            <w:tcW w:w="4508" w:type="dxa"/>
+            <w:tcW w:w="5528" w:type="dxa"/>
             <w:gridSpan w:val="2"/>
           </w:tcPr>
           <w:p>
@@ -824,7 +874,7 @@
         </w:trPr>
         <w:tc>
           <w:tcPr>
-            <w:tcW w:w="4508" w:type="dxa"/>
+            <w:tcW w:w="4679" w:type="dxa"/>
             <w:vMerge/>
           </w:tcPr>
           <w:p>
@@ -838,7 +888,7 @@
         </w:tc>
         <w:tc>
           <w:tcPr>
-            <w:tcW w:w="2254" w:type="dxa"/>
+            <w:tcW w:w="2514" w:type="dxa"/>
           </w:tcPr>
           <w:p>
             <w:pPr>
@@ -861,7 +911,7 @@
         </w:tc>
         <w:tc>
           <w:tcPr>
-            <w:tcW w:w="2254" w:type="dxa"/>
+            <w:tcW w:w="3014" w:type="dxa"/>
           </w:tcPr>
           <w:p>
             <w:pPr>
@@ -889,7 +939,7 @@
         </w:trPr>
         <w:tc>
           <w:tcPr>
-            <w:tcW w:w="4508" w:type="dxa"/>
+            <w:tcW w:w="4679" w:type="dxa"/>
             <w:vMerge/>
           </w:tcPr>
           <w:p>
@@ -903,7 +953,7 @@
         </w:tc>
         <w:tc>
           <w:tcPr>
-            <w:tcW w:w="2254" w:type="dxa"/>
+            <w:tcW w:w="2514" w:type="dxa"/>
           </w:tcPr>
           <w:p>
             <w:pPr>
@@ -926,7 +976,7 @@
         </w:tc>
         <w:tc>
           <w:tcPr>
-            <w:tcW w:w="2254" w:type="dxa"/>
+            <w:tcW w:w="3014" w:type="dxa"/>
           </w:tcPr>
           <w:p>
             <w:pPr>
@@ -954,7 +1004,7 @@
         </w:trPr>
         <w:tc>
           <w:tcPr>
-            <w:tcW w:w="4508" w:type="dxa"/>
+            <w:tcW w:w="4679" w:type="dxa"/>
             <w:vMerge/>
           </w:tcPr>
           <w:p>
@@ -968,7 +1018,7 @@
         </w:tc>
         <w:tc>
           <w:tcPr>
-            <w:tcW w:w="4508" w:type="dxa"/>
+            <w:tcW w:w="5528" w:type="dxa"/>
             <w:gridSpan w:val="2"/>
           </w:tcPr>
           <w:p>
@@ -997,7 +1047,39 @@
                 <w:szCs w:val="24"/>
                 <w:u w:val="single"/>
               </w:rPr>
-              <w:t xml:space="preserve"> (2019)</w:t>
+              <w:t xml:space="preserve"> (</w:t>
+            </w:r>
+            <w:r>
+              <w:rPr>
+                <w:sz w:val="24"/>
+                <w:szCs w:val="24"/>
+                <w:u w:val="single"/>
+              </w:rPr>
+              <w:t xml:space="preserve">enrolled </w:t>
+            </w:r>
+            <w:r>
+              <w:rPr>
+                <w:sz w:val="24"/>
+                <w:szCs w:val="24"/>
+                <w:u w:val="single"/>
+              </w:rPr>
+              <w:t>2019</w:t>
+            </w:r>
+            <w:r>
+              <w:rPr>
+                <w:sz w:val="24"/>
+                <w:szCs w:val="24"/>
+                <w:u w:val="single"/>
+              </w:rPr>
+              <w:t>; registered</w:t>
+            </w:r>
+            <w:r>
+              <w:rPr>
+                <w:sz w:val="24"/>
+                <w:szCs w:val="24"/>
+                <w:u w:val="single"/>
+              </w:rPr>
+              <w:t>)</w:t>
             </w:r>
           </w:p>
         </w:tc>
@@ -1008,7 +1090,7 @@
         </w:trPr>
         <w:tc>
           <w:tcPr>
-            <w:tcW w:w="4508" w:type="dxa"/>
+            <w:tcW w:w="4679" w:type="dxa"/>
             <w:vMerge/>
           </w:tcPr>
           <w:p>
@@ -1022,7 +1104,7 @@
         </w:tc>
         <w:tc>
           <w:tcPr>
-            <w:tcW w:w="2254" w:type="dxa"/>
+            <w:tcW w:w="2514" w:type="dxa"/>
           </w:tcPr>
           <w:p>
             <w:pPr>
@@ -1045,7 +1127,7 @@
         </w:tc>
         <w:tc>
           <w:tcPr>
-            <w:tcW w:w="2254" w:type="dxa"/>
+            <w:tcW w:w="3014" w:type="dxa"/>
           </w:tcPr>
           <w:p>
             <w:pPr>
@@ -1073,7 +1155,7 @@
         </w:trPr>
         <w:tc>
           <w:tcPr>
-            <w:tcW w:w="4508" w:type="dxa"/>
+            <w:tcW w:w="4679" w:type="dxa"/>
             <w:vMerge/>
           </w:tcPr>
           <w:p>
@@ -1087,7 +1169,7 @@
         </w:tc>
         <w:tc>
           <w:tcPr>
-            <w:tcW w:w="2254" w:type="dxa"/>
+            <w:tcW w:w="2514" w:type="dxa"/>
           </w:tcPr>
           <w:p>
             <w:pPr>
@@ -1110,7 +1192,7 @@
         </w:tc>
         <w:tc>
           <w:tcPr>
-            <w:tcW w:w="2254" w:type="dxa"/>
+            <w:tcW w:w="3014" w:type="dxa"/>
           </w:tcPr>
           <w:p>
             <w:pPr>
@@ -1138,7 +1220,7 @@
         </w:trPr>
         <w:tc>
           <w:tcPr>
-            <w:tcW w:w="4508" w:type="dxa"/>
+            <w:tcW w:w="4679" w:type="dxa"/>
             <w:vMerge/>
           </w:tcPr>
           <w:p>
@@ -1152,7 +1234,7 @@
         </w:tc>
         <w:tc>
           <w:tcPr>
-            <w:tcW w:w="4508" w:type="dxa"/>
+            <w:tcW w:w="5528" w:type="dxa"/>
             <w:gridSpan w:val="2"/>
           </w:tcPr>
           <w:p>
@@ -1180,7 +1262,23 @@
                 <w:szCs w:val="24"/>
                 <w:u w:val="single"/>
               </w:rPr>
-              <w:t>2 (2019; not registered)</w:t>
+              <w:t>2 (</w:t>
+            </w:r>
+            <w:r>
+              <w:rPr>
+                <w:sz w:val="24"/>
+                <w:szCs w:val="24"/>
+                <w:u w:val="single"/>
+              </w:rPr>
+              <w:t xml:space="preserve">enrolled </w:t>
+            </w:r>
+            <w:r>
+              <w:rPr>
+                <w:sz w:val="24"/>
+                <w:szCs w:val="24"/>
+                <w:u w:val="single"/>
+              </w:rPr>
+              <w:t>2019; not registered)</w:t>
             </w:r>
           </w:p>
         </w:tc>
@@ -1191,7 +1289,7 @@
         </w:trPr>
         <w:tc>
           <w:tcPr>
-            <w:tcW w:w="4508" w:type="dxa"/>
+            <w:tcW w:w="4679" w:type="dxa"/>
             <w:vMerge/>
           </w:tcPr>
           <w:p>
@@ -1205,7 +1303,7 @@
         </w:tc>
         <w:tc>
           <w:tcPr>
-            <w:tcW w:w="2254" w:type="dxa"/>
+            <w:tcW w:w="2514" w:type="dxa"/>
           </w:tcPr>
           <w:p>
             <w:pPr>
@@ -1228,7 +1326,7 @@
         </w:tc>
         <w:tc>
           <w:tcPr>
-            <w:tcW w:w="2254" w:type="dxa"/>
+            <w:tcW w:w="3014" w:type="dxa"/>
           </w:tcPr>
           <w:p>
             <w:pPr>
@@ -1256,7 +1354,7 @@
         </w:trPr>
         <w:tc>
           <w:tcPr>
-            <w:tcW w:w="4508" w:type="dxa"/>
+            <w:tcW w:w="4679" w:type="dxa"/>
             <w:vMerge/>
           </w:tcPr>
           <w:p>
@@ -1270,7 +1368,7 @@
         </w:tc>
         <w:tc>
           <w:tcPr>
-            <w:tcW w:w="2254" w:type="dxa"/>
+            <w:tcW w:w="2514" w:type="dxa"/>
           </w:tcPr>
           <w:p>
             <w:pPr>
@@ -1293,7 +1391,7 @@
         </w:tc>
         <w:tc>
           <w:tcPr>
-            <w:tcW w:w="2254" w:type="dxa"/>
+            <w:tcW w:w="3014" w:type="dxa"/>
           </w:tcPr>
           <w:p>
             <w:pPr>
@@ -1321,7 +1419,7 @@
         </w:trPr>
         <w:tc>
           <w:tcPr>
-            <w:tcW w:w="4508" w:type="dxa"/>
+            <w:tcW w:w="4679" w:type="dxa"/>
             <w:vMerge/>
           </w:tcPr>
           <w:p>
@@ -1335,7 +1433,7 @@
         </w:tc>
         <w:tc>
           <w:tcPr>
-            <w:tcW w:w="4508" w:type="dxa"/>
+            <w:tcW w:w="5528" w:type="dxa"/>
             <w:gridSpan w:val="2"/>
           </w:tcPr>
           <w:p>
@@ -1363,7 +1461,49 @@
                 <w:szCs w:val="24"/>
                 <w:u w:val="single"/>
               </w:rPr>
-              <w:t>3 (2017)</w:t>
+              <w:t>3 (</w:t>
+            </w:r>
+            <w:r>
+              <w:rPr>
+                <w:sz w:val="24"/>
+                <w:szCs w:val="24"/>
+                <w:u w:val="single"/>
+              </w:rPr>
+              <w:t xml:space="preserve">enrolled </w:t>
+            </w:r>
+            <w:r>
+              <w:rPr>
+                <w:sz w:val="24"/>
+                <w:szCs w:val="24"/>
+                <w:u w:val="single"/>
+              </w:rPr>
+              <w:t>201</w:t>
+            </w:r>
+            <w:bookmarkStart w:id="0" w:name="_GoBack"/>
+            <w:bookmarkEnd w:id="0"/>
+            <w:r>
+              <w:rPr>
+                <w:sz w:val="24"/>
+                <w:szCs w:val="24"/>
+                <w:u w:val="single"/>
+              </w:rPr>
+              <w:t>7</w:t>
+            </w:r>
+            <w:r>
+              <w:rPr>
+                <w:sz w:val="24"/>
+                <w:szCs w:val="24"/>
+                <w:u w:val="single"/>
+              </w:rPr>
+              <w:t>; registered for 2019</w:t>
+            </w:r>
+            <w:r>
+              <w:rPr>
+                <w:sz w:val="24"/>
+                <w:szCs w:val="24"/>
+                <w:u w:val="single"/>
+              </w:rPr>
+              <w:t>)</w:t>
             </w:r>
           </w:p>
         </w:tc>
@@ -1374,7 +1514,7 @@
         </w:trPr>
         <w:tc>
           <w:tcPr>
-            <w:tcW w:w="4508" w:type="dxa"/>
+            <w:tcW w:w="4679" w:type="dxa"/>
             <w:vMerge/>
           </w:tcPr>
           <w:p>
@@ -1388,7 +1528,7 @@
         </w:tc>
         <w:tc>
           <w:tcPr>
-            <w:tcW w:w="2254" w:type="dxa"/>
+            <w:tcW w:w="2514" w:type="dxa"/>
           </w:tcPr>
           <w:p>
             <w:pPr>
@@ -1411,7 +1551,7 @@
         </w:tc>
         <w:tc>
           <w:tcPr>
-            <w:tcW w:w="2254" w:type="dxa"/>
+            <w:tcW w:w="3014" w:type="dxa"/>
           </w:tcPr>
           <w:p>
             <w:pPr>
@@ -1439,7 +1579,7 @@
         </w:trPr>
         <w:tc>
           <w:tcPr>
-            <w:tcW w:w="4508" w:type="dxa"/>
+            <w:tcW w:w="4679" w:type="dxa"/>
             <w:vMerge/>
           </w:tcPr>
           <w:p>
@@ -1453,7 +1593,7 @@
         </w:tc>
         <w:tc>
           <w:tcPr>
-            <w:tcW w:w="2254" w:type="dxa"/>
+            <w:tcW w:w="2514" w:type="dxa"/>
           </w:tcPr>
           <w:p>
             <w:pPr>
@@ -1476,7 +1616,7 @@
         </w:tc>
         <w:tc>
           <w:tcPr>
-            <w:tcW w:w="2254" w:type="dxa"/>
+            <w:tcW w:w="3014" w:type="dxa"/>
           </w:tcPr>
           <w:p>
             <w:pPr>
@@ -1493,7 +1633,14 @@
                 <w:sz w:val="24"/>
                 <w:szCs w:val="24"/>
               </w:rPr>
-              <w:t>Yolo1</w:t>
+              <w:t>y</w:t>
+            </w:r>
+            <w:r>
+              <w:rPr>
+                <w:sz w:val="24"/>
+                <w:szCs w:val="24"/>
+              </w:rPr>
+              <w:t>olo1</w:t>
             </w:r>
           </w:p>
         </w:tc>
@@ -1504,7 +1651,7 @@
         </w:trPr>
         <w:tc>
           <w:tcPr>
-            <w:tcW w:w="4508" w:type="dxa"/>
+            <w:tcW w:w="4679" w:type="dxa"/>
             <w:vMerge/>
           </w:tcPr>
           <w:p>
@@ -1518,7 +1665,7 @@
         </w:tc>
         <w:tc>
           <w:tcPr>
-            <w:tcW w:w="4508" w:type="dxa"/>
+            <w:tcW w:w="5528" w:type="dxa"/>
             <w:gridSpan w:val="2"/>
           </w:tcPr>
           <w:p>
@@ -1526,17 +1673,36 @@
               <w:tabs>
                 <w:tab w:val="left" w:pos="990"/>
               </w:tabs>
-              <w:rPr>
-                <w:sz w:val="24"/>
-                <w:szCs w:val="24"/>
+              <w:jc w:val="center"/>
+              <w:rPr>
+                <w:sz w:val="24"/>
+                <w:szCs w:val="24"/>
+                <w:u w:val="single"/>
               </w:rPr>
             </w:pPr>
             <w:r>
               <w:rPr>
                 <w:sz w:val="24"/>
                 <w:szCs w:val="24"/>
-              </w:rPr>
-              <w:t>Student 4 (2017; not registered for 2019)</w:t>
+                <w:u w:val="single"/>
+              </w:rPr>
+              <w:t>Student 4 (</w:t>
+            </w:r>
+            <w:r>
+              <w:rPr>
+                <w:sz w:val="24"/>
+                <w:szCs w:val="24"/>
+                <w:u w:val="single"/>
+              </w:rPr>
+              <w:t xml:space="preserve">enrolled </w:t>
+            </w:r>
+            <w:r>
+              <w:rPr>
+                <w:sz w:val="24"/>
+                <w:szCs w:val="24"/>
+                <w:u w:val="single"/>
+              </w:rPr>
+              <w:t>2017; not registered for 2019)</w:t>
             </w:r>
           </w:p>
         </w:tc>
@@ -1547,7 +1713,7 @@
         </w:trPr>
         <w:tc>
           <w:tcPr>
-            <w:tcW w:w="4508" w:type="dxa"/>
+            <w:tcW w:w="4679" w:type="dxa"/>
             <w:vMerge/>
           </w:tcPr>
           <w:p>
@@ -1561,7 +1727,7 @@
         </w:tc>
         <w:tc>
           <w:tcPr>
-            <w:tcW w:w="2254" w:type="dxa"/>
+            <w:tcW w:w="2514" w:type="dxa"/>
           </w:tcPr>
           <w:p>
             <w:pPr>
@@ -1584,7 +1750,7 @@
         </w:tc>
         <w:tc>
           <w:tcPr>
-            <w:tcW w:w="2254" w:type="dxa"/>
+            <w:tcW w:w="3014" w:type="dxa"/>
           </w:tcPr>
           <w:p>
             <w:pPr>
@@ -1612,7 +1778,7 @@
         </w:trPr>
         <w:tc>
           <w:tcPr>
-            <w:tcW w:w="4508" w:type="dxa"/>
+            <w:tcW w:w="4679" w:type="dxa"/>
             <w:vMerge/>
           </w:tcPr>
           <w:p>
@@ -1626,7 +1792,7 @@
         </w:tc>
         <w:tc>
           <w:tcPr>
-            <w:tcW w:w="2254" w:type="dxa"/>
+            <w:tcW w:w="2514" w:type="dxa"/>
           </w:tcPr>
           <w:p>
             <w:pPr>
@@ -1649,7 +1815,7 @@
         </w:tc>
         <w:tc>
           <w:tcPr>
-            <w:tcW w:w="2254" w:type="dxa"/>
+            <w:tcW w:w="3014" w:type="dxa"/>
           </w:tcPr>
           <w:p>
             <w:pPr>
@@ -1696,6 +1862,514 @@
     <w:p>
       <w:r>
         <w:t xml:space="preserve">Fuzzy Logic has undertaken the task of researching, designing, and developing an Information System for Imperial College that allows them to manage the personal and registration details of their student cohort. We have thus aptly named this project Student Management System. </w:t>
+      </w:r>
+    </w:p>
+    <w:p>
+      <w:r>
+        <w:t>Fuzzy Logic was approached by Imperial College</w:t>
+      </w:r>
+      <w:r>
+        <w:t>, a relatively new institution, because they needed a bespoke application tailored for them as the shrinkwrap solutions they had tried to implement did not seem to</w:t>
+      </w:r>
+      <w:r>
+        <w:t xml:space="preserve"> </w:t>
+      </w:r>
+      <w:r>
+        <w:t>fulfil their requirements</w:t>
+      </w:r>
+      <w:r>
+        <w:t>.</w:t>
+      </w:r>
+    </w:p>
+    <w:p>
+      <w:r>
+        <w:t>We have created two user types for the application, a student and an administrator, as it is more practical and efficient for each student to enrol themselves onto the system (adding their details</w:t>
+      </w:r>
+      <w:r>
+        <w:t xml:space="preserve"> and selecting their majors</w:t>
+      </w:r>
+      <w:r>
+        <w:t>) and registering than for an admin to add each student.</w:t>
+      </w:r>
+    </w:p>
+    <w:p/>
+    <w:p/>
+    <w:p/>
+    <w:tbl>
+      <w:tblPr>
+        <w:tblStyle w:val="TableGrid"/>
+        <w:tblpPr w:leftFromText="180" w:rightFromText="180" w:vertAnchor="text" w:horzAnchor="margin" w:tblpY="1101"/>
+        <w:tblW w:w="0" w:type="auto"/>
+        <w:tblLook w:val="04A0" w:firstRow="1" w:lastRow="0" w:firstColumn="1" w:lastColumn="0" w:noHBand="0" w:noVBand="1"/>
+      </w:tblPr>
+      <w:tblGrid>
+        <w:gridCol w:w="3397"/>
+        <w:gridCol w:w="1111"/>
+        <w:gridCol w:w="3425"/>
+        <w:gridCol w:w="1083"/>
+      </w:tblGrid>
+      <w:tr>
+        <w:tc>
+          <w:tcPr>
+            <w:tcW w:w="4508" w:type="dxa"/>
+            <w:gridSpan w:val="2"/>
+          </w:tcPr>
+          <w:p>
+            <w:pPr>
+              <w:jc w:val="center"/>
+              <w:rPr>
+                <w:b/>
+                <w:bCs/>
+                <w:sz w:val="24"/>
+                <w:szCs w:val="24"/>
+              </w:rPr>
+            </w:pPr>
+            <w:r>
+              <w:rPr>
+                <w:b/>
+                <w:bCs/>
+                <w:sz w:val="24"/>
+                <w:szCs w:val="24"/>
+              </w:rPr>
+              <w:lastRenderedPageBreak/>
+              <w:t>STUDENT</w:t>
+            </w:r>
+          </w:p>
+        </w:tc>
+        <w:tc>
+          <w:tcPr>
+            <w:tcW w:w="4508" w:type="dxa"/>
+            <w:gridSpan w:val="2"/>
+          </w:tcPr>
+          <w:p>
+            <w:pPr>
+              <w:jc w:val="center"/>
+              <w:rPr>
+                <w:b/>
+                <w:bCs/>
+                <w:sz w:val="24"/>
+                <w:szCs w:val="24"/>
+              </w:rPr>
+            </w:pPr>
+            <w:r>
+              <w:rPr>
+                <w:b/>
+                <w:bCs/>
+                <w:sz w:val="24"/>
+                <w:szCs w:val="24"/>
+              </w:rPr>
+              <w:t>ADMIN</w:t>
+            </w:r>
+          </w:p>
+        </w:tc>
+      </w:tr>
+      <w:tr>
+        <w:tc>
+          <w:tcPr>
+            <w:tcW w:w="3397" w:type="dxa"/>
+            <w:tcBorders>
+              <w:right w:val="nil"/>
+            </w:tcBorders>
+          </w:tcPr>
+          <w:p>
+            <w:r>
+              <w:t>Add personal details</w:t>
+            </w:r>
+          </w:p>
+        </w:tc>
+        <w:tc>
+          <w:tcPr>
+            <w:tcW w:w="1111" w:type="dxa"/>
+            <w:tcBorders>
+              <w:left w:val="nil"/>
+            </w:tcBorders>
+          </w:tcPr>
+          <w:p>
+            <w:r>
+              <w:t>Create</w:t>
+            </w:r>
+          </w:p>
+        </w:tc>
+        <w:tc>
+          <w:tcPr>
+            <w:tcW w:w="3425" w:type="dxa"/>
+            <w:tcBorders>
+              <w:right w:val="nil"/>
+            </w:tcBorders>
+          </w:tcPr>
+          <w:p/>
+        </w:tc>
+        <w:tc>
+          <w:tcPr>
+            <w:tcW w:w="1083" w:type="dxa"/>
+            <w:tcBorders>
+              <w:left w:val="nil"/>
+            </w:tcBorders>
+          </w:tcPr>
+          <w:p/>
+        </w:tc>
+      </w:tr>
+      <w:tr>
+        <w:tc>
+          <w:tcPr>
+            <w:tcW w:w="3397" w:type="dxa"/>
+            <w:tcBorders>
+              <w:right w:val="nil"/>
+            </w:tcBorders>
+          </w:tcPr>
+          <w:p>
+            <w:r>
+              <w:t xml:space="preserve">Select </w:t>
+            </w:r>
+            <w:r>
+              <w:t>two disciplines as their majors</w:t>
+            </w:r>
+          </w:p>
+        </w:tc>
+        <w:tc>
+          <w:tcPr>
+            <w:tcW w:w="1111" w:type="dxa"/>
+            <w:tcBorders>
+              <w:left w:val="nil"/>
+            </w:tcBorders>
+          </w:tcPr>
+          <w:p>
+            <w:r>
+              <w:t>Create</w:t>
+            </w:r>
+          </w:p>
+        </w:tc>
+        <w:tc>
+          <w:tcPr>
+            <w:tcW w:w="3425" w:type="dxa"/>
+            <w:tcBorders>
+              <w:right w:val="nil"/>
+            </w:tcBorders>
+          </w:tcPr>
+          <w:p/>
+        </w:tc>
+        <w:tc>
+          <w:tcPr>
+            <w:tcW w:w="1083" w:type="dxa"/>
+            <w:tcBorders>
+              <w:left w:val="nil"/>
+            </w:tcBorders>
+          </w:tcPr>
+          <w:p/>
+        </w:tc>
+      </w:tr>
+      <w:tr>
+        <w:tc>
+          <w:tcPr>
+            <w:tcW w:w="3397" w:type="dxa"/>
+            <w:tcBorders>
+              <w:right w:val="nil"/>
+            </w:tcBorders>
+          </w:tcPr>
+          <w:p>
+            <w:r>
+              <w:t>Register for both semesters of the current year</w:t>
+            </w:r>
+          </w:p>
+        </w:tc>
+        <w:tc>
+          <w:tcPr>
+            <w:tcW w:w="1111" w:type="dxa"/>
+            <w:tcBorders>
+              <w:left w:val="nil"/>
+            </w:tcBorders>
+          </w:tcPr>
+          <w:p>
+            <w:r>
+              <w:t>Create</w:t>
+            </w:r>
+          </w:p>
+        </w:tc>
+        <w:tc>
+          <w:tcPr>
+            <w:tcW w:w="3425" w:type="dxa"/>
+            <w:tcBorders>
+              <w:right w:val="nil"/>
+            </w:tcBorders>
+          </w:tcPr>
+          <w:p/>
+        </w:tc>
+        <w:tc>
+          <w:tcPr>
+            <w:tcW w:w="1083" w:type="dxa"/>
+            <w:tcBorders>
+              <w:left w:val="nil"/>
+            </w:tcBorders>
+          </w:tcPr>
+          <w:p/>
+        </w:tc>
+      </w:tr>
+      <w:tr>
+        <w:tc>
+          <w:tcPr>
+            <w:tcW w:w="3397" w:type="dxa"/>
+            <w:tcBorders>
+              <w:right w:val="nil"/>
+            </w:tcBorders>
+          </w:tcPr>
+          <w:p>
+            <w:pPr>
+              <w:tabs>
+                <w:tab w:val="left" w:pos="1019"/>
+              </w:tabs>
+            </w:pPr>
+            <w:r>
+              <w:t>View their own personal details</w:t>
+            </w:r>
+          </w:p>
+        </w:tc>
+        <w:tc>
+          <w:tcPr>
+            <w:tcW w:w="1111" w:type="dxa"/>
+            <w:tcBorders>
+              <w:left w:val="nil"/>
+            </w:tcBorders>
+          </w:tcPr>
+          <w:p>
+            <w:r>
+              <w:t>Read</w:t>
+            </w:r>
+          </w:p>
+        </w:tc>
+        <w:tc>
+          <w:tcPr>
+            <w:tcW w:w="3425" w:type="dxa"/>
+            <w:tcBorders>
+              <w:right w:val="nil"/>
+            </w:tcBorders>
+          </w:tcPr>
+          <w:p/>
+        </w:tc>
+        <w:tc>
+          <w:tcPr>
+            <w:tcW w:w="1083" w:type="dxa"/>
+            <w:tcBorders>
+              <w:left w:val="nil"/>
+            </w:tcBorders>
+          </w:tcPr>
+          <w:p/>
+        </w:tc>
+      </w:tr>
+      <w:tr>
+        <w:tc>
+          <w:tcPr>
+            <w:tcW w:w="3397" w:type="dxa"/>
+            <w:tcBorders>
+              <w:right w:val="nil"/>
+            </w:tcBorders>
+          </w:tcPr>
+          <w:p>
+            <w:r>
+              <w:t>View their past registrations</w:t>
+            </w:r>
+          </w:p>
+        </w:tc>
+        <w:tc>
+          <w:tcPr>
+            <w:tcW w:w="1111" w:type="dxa"/>
+            <w:tcBorders>
+              <w:left w:val="nil"/>
+            </w:tcBorders>
+          </w:tcPr>
+          <w:p>
+            <w:r>
+              <w:t>Read</w:t>
+            </w:r>
+          </w:p>
+        </w:tc>
+        <w:tc>
+          <w:tcPr>
+            <w:tcW w:w="3425" w:type="dxa"/>
+            <w:tcBorders>
+              <w:right w:val="nil"/>
+            </w:tcBorders>
+          </w:tcPr>
+          <w:p/>
+        </w:tc>
+        <w:tc>
+          <w:tcPr>
+            <w:tcW w:w="1083" w:type="dxa"/>
+            <w:tcBorders>
+              <w:left w:val="nil"/>
+            </w:tcBorders>
+          </w:tcPr>
+          <w:p/>
+        </w:tc>
+      </w:tr>
+      <w:tr>
+        <w:tc>
+          <w:tcPr>
+            <w:tcW w:w="3397" w:type="dxa"/>
+            <w:tcBorders>
+              <w:right w:val="nil"/>
+            </w:tcBorders>
+          </w:tcPr>
+          <w:p>
+            <w:r>
+              <w:t>View their marks for the modules that they have registered for and completed</w:t>
+            </w:r>
+          </w:p>
+        </w:tc>
+        <w:tc>
+          <w:tcPr>
+            <w:tcW w:w="1111" w:type="dxa"/>
+            <w:tcBorders>
+              <w:left w:val="nil"/>
+            </w:tcBorders>
+          </w:tcPr>
+          <w:p>
+            <w:r>
+              <w:t>Read</w:t>
+            </w:r>
+          </w:p>
+        </w:tc>
+        <w:tc>
+          <w:tcPr>
+            <w:tcW w:w="3425" w:type="dxa"/>
+            <w:tcBorders>
+              <w:right w:val="nil"/>
+            </w:tcBorders>
+          </w:tcPr>
+          <w:p/>
+        </w:tc>
+        <w:tc>
+          <w:tcPr>
+            <w:tcW w:w="1083" w:type="dxa"/>
+            <w:tcBorders>
+              <w:left w:val="nil"/>
+            </w:tcBorders>
+          </w:tcPr>
+          <w:p/>
+        </w:tc>
+      </w:tr>
+      <w:tr>
+        <w:tc>
+          <w:tcPr>
+            <w:tcW w:w="3397" w:type="dxa"/>
+            <w:tcBorders>
+              <w:right w:val="nil"/>
+            </w:tcBorders>
+          </w:tcPr>
+          <w:p>
+            <w:r>
+              <w:t>Change some of their personal details</w:t>
+            </w:r>
+          </w:p>
+        </w:tc>
+        <w:tc>
+          <w:tcPr>
+            <w:tcW w:w="1111" w:type="dxa"/>
+            <w:tcBorders>
+              <w:left w:val="nil"/>
+            </w:tcBorders>
+          </w:tcPr>
+          <w:p>
+            <w:r>
+              <w:t>Update</w:t>
+            </w:r>
+          </w:p>
+        </w:tc>
+        <w:tc>
+          <w:tcPr>
+            <w:tcW w:w="3425" w:type="dxa"/>
+            <w:tcBorders>
+              <w:right w:val="nil"/>
+            </w:tcBorders>
+          </w:tcPr>
+          <w:p/>
+        </w:tc>
+        <w:tc>
+          <w:tcPr>
+            <w:tcW w:w="1083" w:type="dxa"/>
+            <w:tcBorders>
+              <w:left w:val="nil"/>
+            </w:tcBorders>
+          </w:tcPr>
+          <w:p/>
+        </w:tc>
+      </w:tr>
+      <w:tr>
+        <w:tc>
+          <w:tcPr>
+            <w:tcW w:w="3397" w:type="dxa"/>
+            <w:tcBorders>
+              <w:right w:val="nil"/>
+            </w:tcBorders>
+          </w:tcPr>
+          <w:p>
+            <w:r>
+              <w:t>Change their password</w:t>
+            </w:r>
+          </w:p>
+        </w:tc>
+        <w:tc>
+          <w:tcPr>
+            <w:tcW w:w="1111" w:type="dxa"/>
+            <w:tcBorders>
+              <w:left w:val="nil"/>
+            </w:tcBorders>
+          </w:tcPr>
+          <w:p>
+            <w:r>
+              <w:t>Update</w:t>
+            </w:r>
+          </w:p>
+        </w:tc>
+        <w:tc>
+          <w:tcPr>
+            <w:tcW w:w="3425" w:type="dxa"/>
+            <w:tcBorders>
+              <w:right w:val="nil"/>
+            </w:tcBorders>
+          </w:tcPr>
+          <w:p/>
+        </w:tc>
+        <w:tc>
+          <w:tcPr>
+            <w:tcW w:w="1083" w:type="dxa"/>
+            <w:tcBorders>
+              <w:left w:val="nil"/>
+            </w:tcBorders>
+          </w:tcPr>
+          <w:p/>
+        </w:tc>
+      </w:tr>
+    </w:tbl>
+    <w:p>
+      <w:pPr>
+        <w:jc w:val="center"/>
+        <w:rPr>
+          <w:b/>
+          <w:sz w:val="40"/>
+          <w:szCs w:val="40"/>
+          <w:u w:val="single"/>
+        </w:rPr>
+      </w:pPr>
+      <w:r>
+        <w:rPr>
+          <w:b/>
+          <w:sz w:val="40"/>
+          <w:szCs w:val="40"/>
+          <w:u w:val="single"/>
+        </w:rPr>
+        <w:t>Pro</w:t>
+      </w:r>
+      <w:r>
+        <w:rPr>
+          <w:b/>
+          <w:sz w:val="40"/>
+          <w:szCs w:val="40"/>
+          <w:u w:val="single"/>
+        </w:rPr>
+        <w:t>gram Functionality (CRUD)</w:t>
+      </w:r>
+      <w:r>
+        <w:br w:type="page"/>
       </w:r>
     </w:p>
     <w:p>
@@ -1713,14 +2387,6 @@
           <w:docGrid w:linePitch="360"/>
         </w:sectPr>
       </w:pPr>
-      <w:r>
-        <w:t>Fuzzy Logic was approached by Imperial College</w:t>
-      </w:r>
-      <w:r>
-        <w:t>, a relatively new institution, because they needed a bespoke application tailored for them as the shrinkwrap solutions they had tried to implement did not seem to  fulfil their requirements</w:t>
-      </w:r>
-      <w:bookmarkStart w:id="0" w:name="_GoBack"/>
-      <w:bookmarkEnd w:id="0"/>
     </w:p>
     <w:p>
       <w:pPr>
@@ -2704,6 +3370,7 @@
         <w:t xml:space="preserve">SELECT </w:t>
       </w:r>
       <w:proofErr w:type="spellStart"/>
+      <w:proofErr w:type="gramStart"/>
       <w:r>
         <w:rPr>
           <w:color w:val="FF0000"/>
@@ -2717,7 +3384,15 @@
           <w:color w:val="FF0000"/>
           <w:lang w:val="en-US"/>
         </w:rPr>
-        <w:t xml:space="preserve">  FROM STUDENT WHERE  (StudentNumber = @StudentNumber)</w:t>
+        <w:t xml:space="preserve">  FROM</w:t>
+      </w:r>
+      <w:proofErr w:type="gramEnd"/>
+      <w:r>
+        <w:rPr>
+          <w:color w:val="FF0000"/>
+          <w:lang w:val="en-US"/>
+        </w:rPr>
+        <w:t xml:space="preserve"> STUDENT WHERE  (StudentNumber = @StudentNumber)</w:t>
       </w:r>
     </w:p>
     <w:p>
@@ -2866,9 +3541,18 @@
           <w:color w:val="FF0000"/>
           <w:lang w:val="en-US"/>
         </w:rPr>
-        <w:t>WHERE        (</w:t>
+        <w:t xml:space="preserve">WHERE     </w:t>
+      </w:r>
+      <w:proofErr w:type="gramStart"/>
+      <w:r>
+        <w:rPr>
+          <w:color w:val="FF0000"/>
+          <w:lang w:val="en-US"/>
+        </w:rPr>
+        <w:t xml:space="preserve">   (</w:t>
       </w:r>
       <w:proofErr w:type="spellStart"/>
+      <w:proofErr w:type="gramEnd"/>
       <w:r>
         <w:rPr>
           <w:color w:val="FF0000"/>
@@ -2941,7 +3625,25 @@
           <w:iCs/>
           <w:lang w:val="en-US"/>
         </w:rPr>
-        <w:t xml:space="preserve"> based on  a discipline selected so that the administrator can select a module to view statistics and analytics on that module</w:t>
+        <w:t xml:space="preserve"> based </w:t>
+      </w:r>
+      <w:proofErr w:type="gramStart"/>
+      <w:r>
+        <w:rPr>
+          <w:i/>
+          <w:iCs/>
+          <w:lang w:val="en-US"/>
+        </w:rPr>
+        <w:t>on  a</w:t>
+      </w:r>
+      <w:proofErr w:type="gramEnd"/>
+      <w:r>
+        <w:rPr>
+          <w:i/>
+          <w:iCs/>
+          <w:lang w:val="en-US"/>
+        </w:rPr>
+        <w:t xml:space="preserve"> discipline selected so that the administrator can select a module to view statistics and analytics on that module</w:t>
       </w:r>
       <w:r>
         <w:rPr>
@@ -3615,7 +4317,27 @@
           <w:szCs w:val="24"/>
           <w:lang w:val="en-US"/>
         </w:rPr>
-        <w:t xml:space="preserve">SELECT        COUNT(*) AS </w:t>
+        <w:t xml:space="preserve">SELECT        </w:t>
+      </w:r>
+      <w:proofErr w:type="gramStart"/>
+      <w:r>
+        <w:rPr>
+          <w:color w:val="FF0000"/>
+          <w:sz w:val="24"/>
+          <w:szCs w:val="24"/>
+          <w:lang w:val="en-US"/>
+        </w:rPr>
+        <w:t>COUNT(</w:t>
+      </w:r>
+      <w:proofErr w:type="gramEnd"/>
+      <w:r>
+        <w:rPr>
+          <w:color w:val="FF0000"/>
+          <w:sz w:val="24"/>
+          <w:szCs w:val="24"/>
+          <w:lang w:val="en-US"/>
+        </w:rPr>
+        <w:t xml:space="preserve">*) AS </w:t>
       </w:r>
       <w:proofErr w:type="spellStart"/>
       <w:r>
@@ -3647,7 +4369,27 @@
           <w:szCs w:val="24"/>
           <w:lang w:val="en-US"/>
         </w:rPr>
-        <w:t>FROM         [MODULE REGISTRATION]</w:t>
+        <w:t xml:space="preserve">FROM      </w:t>
+      </w:r>
+      <w:proofErr w:type="gramStart"/>
+      <w:r>
+        <w:rPr>
+          <w:color w:val="FF0000"/>
+          <w:sz w:val="24"/>
+          <w:szCs w:val="24"/>
+          <w:lang w:val="en-US"/>
+        </w:rPr>
+        <w:t xml:space="preserve">   [</w:t>
+      </w:r>
+      <w:proofErr w:type="gramEnd"/>
+      <w:r>
+        <w:rPr>
+          <w:color w:val="FF0000"/>
+          <w:sz w:val="24"/>
+          <w:szCs w:val="24"/>
+          <w:lang w:val="en-US"/>
+        </w:rPr>
+        <w:t>MODULE REGISTRATION]</w:t>
       </w:r>
     </w:p>
     <w:p>
@@ -3669,9 +4411,20 @@
           <w:szCs w:val="24"/>
           <w:lang w:val="en-US"/>
         </w:rPr>
-        <w:t>WHERE      (</w:t>
+        <w:t xml:space="preserve">WHERE   </w:t>
+      </w:r>
+      <w:proofErr w:type="gramStart"/>
+      <w:r>
+        <w:rPr>
+          <w:color w:val="FF0000"/>
+          <w:sz w:val="24"/>
+          <w:szCs w:val="24"/>
+          <w:lang w:val="en-US"/>
+        </w:rPr>
+        <w:t xml:space="preserve">   (</w:t>
       </w:r>
       <w:proofErr w:type="spellStart"/>
+      <w:proofErr w:type="gramEnd"/>
       <w:r>
         <w:rPr>
           <w:color w:val="FF0000"/>
@@ -3720,7 +4473,29 @@
           <w:szCs w:val="24"/>
           <w:lang w:val="en-US"/>
         </w:rPr>
-        <w:t>students registered for a particular module which they can use to determine the appropriate class</w:t>
+        <w:t xml:space="preserve">students registered for a </w:t>
+      </w:r>
+      <w:proofErr w:type="gramStart"/>
+      <w:r>
+        <w:rPr>
+          <w:i/>
+          <w:iCs/>
+          <w:sz w:val="24"/>
+          <w:szCs w:val="24"/>
+          <w:lang w:val="en-US"/>
+        </w:rPr>
+        <w:t>particular module</w:t>
+      </w:r>
+      <w:proofErr w:type="gramEnd"/>
+      <w:r>
+        <w:rPr>
+          <w:i/>
+          <w:iCs/>
+          <w:sz w:val="24"/>
+          <w:szCs w:val="24"/>
+          <w:lang w:val="en-US"/>
+        </w:rPr>
+        <w:t xml:space="preserve"> which they can use to determine the appropriate class</w:t>
       </w:r>
       <w:r>
         <w:rPr>
@@ -5504,6 +6279,7 @@
   <w:style w:type="paragraph" w:default="1" w:styleId="Normal">
     <w:name w:val="Normal"/>
     <w:qFormat/>
+    <w:rsid w:val="002C66C6"/>
   </w:style>
   <w:style w:type="paragraph" w:styleId="Heading1">
     <w:name w:val="heading 1"/>
@@ -6071,7 +6847,7 @@
 </file>
 
 <file path=customXml/itemProps1.xml><?xml version="1.0" encoding="utf-8"?>
-<ds:datastoreItem xmlns:ds="http://schemas.openxmlformats.org/officeDocument/2006/customXml" ds:itemID="{AD6CEF5C-A640-49A7-9190-3F0145DA03E5}">
+<ds:datastoreItem xmlns:ds="http://schemas.openxmlformats.org/officeDocument/2006/customXml" ds:itemID="{21CB58F5-9845-4114-A41E-BB2FA41F79AF}">
   <ds:schemaRefs>
     <ds:schemaRef ds:uri="http://schemas.openxmlformats.org/officeDocument/2006/bibliography"/>
   </ds:schemaRefs>

</xml_diff>